<commit_message>
Modificacion del diseño de la docu y añadidas Horas
</commit_message>
<xml_diff>
--- a/Documentación del proyecto.docx
+++ b/Documentación del proyecto.docx
@@ -2,6 +2,1073 @@
 <file path=word/document.xml><?xml version="1.0" encoding="utf-8"?>
 <w:document xmlns:wpc="http://schemas.microsoft.com/office/word/2010/wordprocessingCanvas" xmlns:mc="http://schemas.openxmlformats.org/markup-compatibility/2006" xmlns:o="urn:schemas-microsoft-com:office:office" xmlns:r="http://schemas.openxmlformats.org/officeDocument/2006/relationships" xmlns:m="http://schemas.openxmlformats.org/officeDocument/2006/math" xmlns:v="urn:schemas-microsoft-com:vml" xmlns:wp14="http://schemas.microsoft.com/office/word/2010/wordprocessingDrawing" xmlns:wp="http://schemas.openxmlformats.org/drawingml/2006/wordprocessingDrawing" xmlns:w10="urn:schemas-microsoft-com:office:word" xmlns:w="http://schemas.openxmlformats.org/wordprocessingml/2006/main" xmlns:w14="http://schemas.microsoft.com/office/word/2010/wordml" xmlns:w15="http://schemas.microsoft.com/office/word/2012/wordml" xmlns:wpg="http://schemas.microsoft.com/office/word/2010/wordprocessingGroup" xmlns:wpi="http://schemas.microsoft.com/office/word/2010/wordprocessingInk" xmlns:wne="http://schemas.microsoft.com/office/word/2006/wordml" xmlns:wps="http://schemas.microsoft.com/office/word/2010/wordprocessingShape" mc:Ignorable="w14 w15 wp14">
   <w:body>
+    <w:sdt>
+      <w:sdtPr>
+        <w:rPr>
+          <w:sz w:val="2"/>
+        </w:rPr>
+        <w:id w:val="-102418334"/>
+        <w:docPartObj>
+          <w:docPartGallery w:val="Cover Pages"/>
+          <w:docPartUnique/>
+        </w:docPartObj>
+      </w:sdtPr>
+      <w:sdtEndPr>
+        <w:rPr>
+          <w:rFonts w:ascii="Century Gothic" w:eastAsiaTheme="minorHAnsi" w:hAnsi="Century Gothic"/>
+          <w:sz w:val="22"/>
+          <w:szCs w:val="56"/>
+          <w:lang w:eastAsia="en-US"/>
+        </w:rPr>
+      </w:sdtEndPr>
+      <w:sdtContent>
+        <w:p>
+          <w:pPr>
+            <w:pStyle w:val="Sinespaciado"/>
+            <w:rPr>
+              <w:sz w:val="2"/>
+            </w:rPr>
+          </w:pPr>
+        </w:p>
+        <w:p>
+          <w:r>
+            <w:rPr>
+              <w:noProof/>
+            </w:rPr>
+            <mc:AlternateContent>
+              <mc:Choice Requires="wps">
+                <w:drawing>
+                  <wp:anchor distT="0" distB="0" distL="114300" distR="114300" simplePos="0" relativeHeight="251661312" behindDoc="0" locked="0" layoutInCell="1" allowOverlap="1">
+                    <wp:simplePos x="0" y="0"/>
+                    <wp:positionH relativeFrom="page">
+                      <wp:align>center</wp:align>
+                    </wp:positionH>
+                    <wp:positionV relativeFrom="margin">
+                      <wp:align>top</wp:align>
+                    </wp:positionV>
+                    <wp:extent cx="5943600" cy="914400"/>
+                    <wp:effectExtent l="0" t="0" r="0" b="3810"/>
+                    <wp:wrapNone/>
+                    <wp:docPr id="62" name="Cuadro de texto 62"/>
+                    <wp:cNvGraphicFramePr/>
+                    <a:graphic xmlns:a="http://schemas.openxmlformats.org/drawingml/2006/main">
+                      <a:graphicData uri="http://schemas.microsoft.com/office/word/2010/wordprocessingShape">
+                        <wps:wsp>
+                          <wps:cNvSpPr txBox="1"/>
+                          <wps:spPr>
+                            <a:xfrm>
+                              <a:off x="0" y="0"/>
+                              <a:ext cx="5943600" cy="914400"/>
+                            </a:xfrm>
+                            <a:prstGeom prst="rect">
+                              <a:avLst/>
+                            </a:prstGeom>
+                            <a:noFill/>
+                            <a:ln w="6350">
+                              <a:noFill/>
+                            </a:ln>
+                            <a:effectLst/>
+                          </wps:spPr>
+                          <wps:style>
+                            <a:lnRef idx="0">
+                              <a:schemeClr val="accent1"/>
+                            </a:lnRef>
+                            <a:fillRef idx="0">
+                              <a:schemeClr val="accent1"/>
+                            </a:fillRef>
+                            <a:effectRef idx="0">
+                              <a:schemeClr val="accent1"/>
+                            </a:effectRef>
+                            <a:fontRef idx="minor">
+                              <a:schemeClr val="dk1"/>
+                            </a:fontRef>
+                          </wps:style>
+                          <wps:txbx>
+                            <w:txbxContent>
+                              <w:sdt>
+                                <w:sdtPr>
+                                  <w:rPr>
+                                    <w:rFonts w:asciiTheme="majorHAnsi" w:eastAsiaTheme="majorEastAsia" w:hAnsiTheme="majorHAnsi" w:cstheme="majorBidi"/>
+                                    <w:caps/>
+                                    <w:color w:val="8496B0" w:themeColor="text2" w:themeTint="99"/>
+                                    <w:sz w:val="64"/>
+                                    <w:szCs w:val="64"/>
+                                  </w:rPr>
+                                  <w:alias w:val="Título"/>
+                                  <w:tag w:val=""/>
+                                  <w:id w:val="797192764"/>
+                                  <w:dataBinding w:prefixMappings="xmlns:ns0='http://purl.org/dc/elements/1.1/' xmlns:ns1='http://schemas.openxmlformats.org/package/2006/metadata/core-properties' " w:xpath="/ns1:coreProperties[1]/ns0:title[1]" w:storeItemID="{6C3C8BC8-F283-45AE-878A-BAB7291924A1}"/>
+                                  <w:text/>
+                                </w:sdtPr>
+                                <w:sdtEndPr>
+                                  <w:rPr>
+                                    <w:sz w:val="68"/>
+                                    <w:szCs w:val="68"/>
+                                  </w:rPr>
+                                </w:sdtEndPr>
+                                <w:sdtContent>
+                                  <w:p>
+                                    <w:pPr>
+                                      <w:pStyle w:val="Sinespaciado"/>
+                                      <w:rPr>
+                                        <w:rFonts w:asciiTheme="majorHAnsi" w:eastAsiaTheme="majorEastAsia" w:hAnsiTheme="majorHAnsi" w:cstheme="majorBidi"/>
+                                        <w:caps/>
+                                        <w:color w:val="8496B0" w:themeColor="text2" w:themeTint="99"/>
+                                        <w:sz w:val="68"/>
+                                        <w:szCs w:val="68"/>
+                                      </w:rPr>
+                                    </w:pPr>
+                                    <w:r>
+                                      <w:rPr>
+                                        <w:rFonts w:asciiTheme="majorHAnsi" w:eastAsiaTheme="majorEastAsia" w:hAnsiTheme="majorHAnsi" w:cstheme="majorBidi"/>
+                                        <w:caps/>
+                                        <w:color w:val="8496B0" w:themeColor="text2" w:themeTint="99"/>
+                                        <w:sz w:val="64"/>
+                                        <w:szCs w:val="64"/>
+                                      </w:rPr>
+                                      <w:t>Documentación Proyecto HADA</w:t>
+                                    </w:r>
+                                  </w:p>
+                                </w:sdtContent>
+                              </w:sdt>
+                              <w:p>
+                                <w:pPr>
+                                  <w:pStyle w:val="Sinespaciado"/>
+                                  <w:spacing w:before="120"/>
+                                  <w:rPr>
+                                    <w:color w:val="5B9BD5" w:themeColor="accent1"/>
+                                    <w:sz w:val="36"/>
+                                    <w:szCs w:val="36"/>
+                                  </w:rPr>
+                                </w:pPr>
+                                <w:sdt>
+                                  <w:sdtPr>
+                                    <w:rPr>
+                                      <w:color w:val="5B9BD5" w:themeColor="accent1"/>
+                                      <w:sz w:val="36"/>
+                                      <w:szCs w:val="36"/>
+                                    </w:rPr>
+                                    <w:alias w:val="Subtítulo"/>
+                                    <w:tag w:val=""/>
+                                    <w:id w:val="2021743002"/>
+                                    <w:dataBinding w:prefixMappings="xmlns:ns0='http://purl.org/dc/elements/1.1/' xmlns:ns1='http://schemas.openxmlformats.org/package/2006/metadata/core-properties' " w:xpath="/ns1:coreProperties[1]/ns0:subject[1]" w:storeItemID="{6C3C8BC8-F283-45AE-878A-BAB7291924A1}"/>
+                                    <w:text/>
+                                  </w:sdtPr>
+                                  <w:sdtContent>
+                                    <w:r>
+                                      <w:rPr>
+                                        <w:color w:val="5B9BD5" w:themeColor="accent1"/>
+                                        <w:sz w:val="36"/>
+                                        <w:szCs w:val="36"/>
+                                      </w:rPr>
+                                      <w:t>Web Carmander</w:t>
+                                    </w:r>
+                                  </w:sdtContent>
+                                </w:sdt>
+                                <w:r>
+                                  <w:t xml:space="preserve"> </w:t>
+                                </w:r>
+                              </w:p>
+                              <w:p/>
+                            </w:txbxContent>
+                          </wps:txbx>
+                          <wps:bodyPr rot="0" spcFirstLastPara="0" vertOverflow="overflow" horzOverflow="overflow" vert="horz" wrap="square" lIns="91440" tIns="45720" rIns="91440" bIns="45720" numCol="1" spcCol="0" rtlCol="0" fromWordArt="0" anchor="t" anchorCtr="0" forceAA="0" compatLnSpc="1">
+                            <a:prstTxWarp prst="textNoShape">
+                              <a:avLst/>
+                            </a:prstTxWarp>
+                            <a:spAutoFit/>
+                          </wps:bodyPr>
+                        </wps:wsp>
+                      </a:graphicData>
+                    </a:graphic>
+                    <wp14:sizeRelH relativeFrom="page">
+                      <wp14:pctWidth>76500</wp14:pctWidth>
+                    </wp14:sizeRelH>
+                  </wp:anchor>
+                </w:drawing>
+              </mc:Choice>
+              <mc:Fallback>
+                <w:pict>
+                  <v:shapetype id="_x0000_t202" coordsize="21600,21600" o:spt="202" path="m,l,21600r21600,l21600,xe">
+                    <v:stroke joinstyle="miter"/>
+                    <v:path gradientshapeok="t" o:connecttype="rect"/>
+                  </v:shapetype>
+                  <v:shape id="Cuadro de texto 62" o:spid="_x0000_s1026" type="#_x0000_t202" style="position:absolute;margin-left:0;margin-top:0;width:468pt;height:1in;z-index:251661312;visibility:visible;mso-wrap-style:square;mso-width-percent:765;mso-wrap-distance-left:9pt;mso-wrap-distance-top:0;mso-wrap-distance-right:9pt;mso-wrap-distance-bottom:0;mso-position-horizontal:center;mso-position-horizontal-relative:page;mso-position-vertical:top;mso-position-vertical-relative:margin;mso-width-percent:765;mso-width-relative:page;v-text-anchor:top" o:gfxdata="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" filled="f" stroked="f" strokeweight=".5pt">
+                    <v:textbox style="mso-fit-shape-to-text:t">
+                      <w:txbxContent>
+                        <w:sdt>
+                          <w:sdtPr>
+                            <w:rPr>
+                              <w:rFonts w:asciiTheme="majorHAnsi" w:eastAsiaTheme="majorEastAsia" w:hAnsiTheme="majorHAnsi" w:cstheme="majorBidi"/>
+                              <w:caps/>
+                              <w:color w:val="8496B0" w:themeColor="text2" w:themeTint="99"/>
+                              <w:sz w:val="64"/>
+                              <w:szCs w:val="64"/>
+                            </w:rPr>
+                            <w:alias w:val="Título"/>
+                            <w:tag w:val=""/>
+                            <w:id w:val="797192764"/>
+                            <w:dataBinding w:prefixMappings="xmlns:ns0='http://purl.org/dc/elements/1.1/' xmlns:ns1='http://schemas.openxmlformats.org/package/2006/metadata/core-properties' " w:xpath="/ns1:coreProperties[1]/ns0:title[1]" w:storeItemID="{6C3C8BC8-F283-45AE-878A-BAB7291924A1}"/>
+                            <w:text/>
+                          </w:sdtPr>
+                          <w:sdtEndPr>
+                            <w:rPr>
+                              <w:sz w:val="68"/>
+                              <w:szCs w:val="68"/>
+                            </w:rPr>
+                          </w:sdtEndPr>
+                          <w:sdtContent>
+                            <w:p>
+                              <w:pPr>
+                                <w:pStyle w:val="Sinespaciado"/>
+                                <w:rPr>
+                                  <w:rFonts w:asciiTheme="majorHAnsi" w:eastAsiaTheme="majorEastAsia" w:hAnsiTheme="majorHAnsi" w:cstheme="majorBidi"/>
+                                  <w:caps/>
+                                  <w:color w:val="8496B0" w:themeColor="text2" w:themeTint="99"/>
+                                  <w:sz w:val="68"/>
+                                  <w:szCs w:val="68"/>
+                                </w:rPr>
+                              </w:pPr>
+                              <w:r>
+                                <w:rPr>
+                                  <w:rFonts w:asciiTheme="majorHAnsi" w:eastAsiaTheme="majorEastAsia" w:hAnsiTheme="majorHAnsi" w:cstheme="majorBidi"/>
+                                  <w:caps/>
+                                  <w:color w:val="8496B0" w:themeColor="text2" w:themeTint="99"/>
+                                  <w:sz w:val="64"/>
+                                  <w:szCs w:val="64"/>
+                                </w:rPr>
+                                <w:t>Documentación Proyecto HADA</w:t>
+                              </w:r>
+                            </w:p>
+                          </w:sdtContent>
+                        </w:sdt>
+                        <w:p>
+                          <w:pPr>
+                            <w:pStyle w:val="Sinespaciado"/>
+                            <w:spacing w:before="120"/>
+                            <w:rPr>
+                              <w:color w:val="5B9BD5" w:themeColor="accent1"/>
+                              <w:sz w:val="36"/>
+                              <w:szCs w:val="36"/>
+                            </w:rPr>
+                          </w:pPr>
+                          <w:sdt>
+                            <w:sdtPr>
+                              <w:rPr>
+                                <w:color w:val="5B9BD5" w:themeColor="accent1"/>
+                                <w:sz w:val="36"/>
+                                <w:szCs w:val="36"/>
+                              </w:rPr>
+                              <w:alias w:val="Subtítulo"/>
+                              <w:tag w:val=""/>
+                              <w:id w:val="2021743002"/>
+                              <w:dataBinding w:prefixMappings="xmlns:ns0='http://purl.org/dc/elements/1.1/' xmlns:ns1='http://schemas.openxmlformats.org/package/2006/metadata/core-properties' " w:xpath="/ns1:coreProperties[1]/ns0:subject[1]" w:storeItemID="{6C3C8BC8-F283-45AE-878A-BAB7291924A1}"/>
+                              <w:text/>
+                            </w:sdtPr>
+                            <w:sdtContent>
+                              <w:r>
+                                <w:rPr>
+                                  <w:color w:val="5B9BD5" w:themeColor="accent1"/>
+                                  <w:sz w:val="36"/>
+                                  <w:szCs w:val="36"/>
+                                </w:rPr>
+                                <w:t>Web Carmander</w:t>
+                              </w:r>
+                            </w:sdtContent>
+                          </w:sdt>
+                          <w:r>
+                            <w:t xml:space="preserve"> </w:t>
+                          </w:r>
+                        </w:p>
+                        <w:p/>
+                      </w:txbxContent>
+                    </v:textbox>
+                    <w10:wrap anchorx="page" anchory="margin"/>
+                  </v:shape>
+                </w:pict>
+              </mc:Fallback>
+            </mc:AlternateContent>
+          </w:r>
+          <w:r>
+            <w:rPr>
+              <w:noProof/>
+              <w:color w:val="5B9BD5" w:themeColor="accent1"/>
+              <w:sz w:val="36"/>
+              <w:szCs w:val="36"/>
+            </w:rPr>
+            <mc:AlternateContent>
+              <mc:Choice Requires="wpg">
+                <w:drawing>
+                  <wp:anchor distT="0" distB="0" distL="114300" distR="114300" simplePos="0" relativeHeight="251660288" behindDoc="1" locked="0" layoutInCell="1" allowOverlap="1">
+                    <wp:simplePos x="0" y="0"/>
+                    <mc:AlternateContent>
+                      <mc:Choice Requires="wp14">
+                        <wp:positionH relativeFrom="page">
+                          <wp14:pctPosHOffset>22000</wp14:pctPosHOffset>
+                        </wp:positionH>
+                      </mc:Choice>
+                      <mc:Fallback>
+                        <wp:positionH relativeFrom="page">
+                          <wp:posOffset>1663065</wp:posOffset>
+                        </wp:positionH>
+                      </mc:Fallback>
+                    </mc:AlternateContent>
+                    <mc:AlternateContent>
+                      <mc:Choice Requires="wp14">
+                        <wp:positionV relativeFrom="page">
+                          <wp14:pctPosVOffset>30000</wp14:pctPosVOffset>
+                        </wp:positionV>
+                      </mc:Choice>
+                      <mc:Fallback>
+                        <wp:positionV relativeFrom="page">
+                          <wp:posOffset>3207385</wp:posOffset>
+                        </wp:positionV>
+                      </mc:Fallback>
+                    </mc:AlternateContent>
+                    <wp:extent cx="5494369" cy="5696712"/>
+                    <wp:effectExtent l="0" t="0" r="0" b="3175"/>
+                    <wp:wrapNone/>
+                    <wp:docPr id="63" name="Grupo 2"/>
+                    <wp:cNvGraphicFramePr>
+                      <a:graphicFrameLocks xmlns:a="http://schemas.openxmlformats.org/drawingml/2006/main" noChangeAspect="1"/>
+                    </wp:cNvGraphicFramePr>
+                    <a:graphic xmlns:a="http://schemas.openxmlformats.org/drawingml/2006/main">
+                      <a:graphicData uri="http://schemas.microsoft.com/office/word/2010/wordprocessingGroup">
+                        <wpg:wgp>
+                          <wpg:cNvGrpSpPr>
+                            <a:grpSpLocks noChangeAspect="1"/>
+                          </wpg:cNvGrpSpPr>
+                          <wpg:grpSpPr>
+                            <a:xfrm>
+                              <a:off x="0" y="0"/>
+                              <a:ext cx="5494369" cy="5696712"/>
+                              <a:chOff x="0" y="0"/>
+                              <a:chExt cx="4329113" cy="4491038"/>
+                            </a:xfrm>
+                            <a:solidFill>
+                              <a:schemeClr val="tx2">
+                                <a:lumMod val="60000"/>
+                                <a:lumOff val="40000"/>
+                              </a:schemeClr>
+                            </a:solidFill>
+                          </wpg:grpSpPr>
+                          <wps:wsp>
+                            <wps:cNvPr id="64" name="Forma libre 64"/>
+                            <wps:cNvSpPr>
+                              <a:spLocks/>
+                            </wps:cNvSpPr>
+                            <wps:spPr bwMode="auto">
+                              <a:xfrm>
+                                <a:off x="1501775" y="0"/>
+                                <a:ext cx="2827338" cy="2835275"/>
+                              </a:xfrm>
+                              <a:custGeom>
+                                <a:avLst/>
+                                <a:gdLst>
+                                  <a:gd name="T0" fmla="*/ 4 w 1781"/>
+                                  <a:gd name="T1" fmla="*/ 1786 h 1786"/>
+                                  <a:gd name="T2" fmla="*/ 0 w 1781"/>
+                                  <a:gd name="T3" fmla="*/ 1782 h 1786"/>
+                                  <a:gd name="T4" fmla="*/ 1776 w 1781"/>
+                                  <a:gd name="T5" fmla="*/ 0 h 1786"/>
+                                  <a:gd name="T6" fmla="*/ 1781 w 1781"/>
+                                  <a:gd name="T7" fmla="*/ 5 h 1786"/>
+                                  <a:gd name="T8" fmla="*/ 4 w 1781"/>
+                                  <a:gd name="T9" fmla="*/ 1786 h 1786"/>
+                                </a:gdLst>
+                                <a:ahLst/>
+                                <a:cxnLst>
+                                  <a:cxn ang="0">
+                                    <a:pos x="T0" y="T1"/>
+                                  </a:cxn>
+                                  <a:cxn ang="0">
+                                    <a:pos x="T2" y="T3"/>
+                                  </a:cxn>
+                                  <a:cxn ang="0">
+                                    <a:pos x="T4" y="T5"/>
+                                  </a:cxn>
+                                  <a:cxn ang="0">
+                                    <a:pos x="T6" y="T7"/>
+                                  </a:cxn>
+                                  <a:cxn ang="0">
+                                    <a:pos x="T8" y="T9"/>
+                                  </a:cxn>
+                                </a:cxnLst>
+                                <a:rect l="0" t="0" r="r" b="b"/>
+                                <a:pathLst>
+                                  <a:path w="1781" h="1786">
+                                    <a:moveTo>
+                                      <a:pt x="4" y="1786"/>
+                                    </a:moveTo>
+                                    <a:lnTo>
+                                      <a:pt x="0" y="1782"/>
+                                    </a:lnTo>
+                                    <a:lnTo>
+                                      <a:pt x="1776" y="0"/>
+                                    </a:lnTo>
+                                    <a:lnTo>
+                                      <a:pt x="1781" y="5"/>
+                                    </a:lnTo>
+                                    <a:lnTo>
+                                      <a:pt x="4" y="1786"/>
+                                    </a:lnTo>
+                                    <a:close/>
+                                  </a:path>
+                                </a:pathLst>
+                              </a:custGeom>
+                              <a:grpFill/>
+                              <a:ln>
+                                <a:noFill/>
+                              </a:ln>
+                              <a:extLst>
+                                <a:ext uri="{91240B29-F687-4F45-9708-019B960494DF}">
+                                  <a14:hiddenLine xmlns:a14="http://schemas.microsoft.com/office/drawing/2010/main" w="9525">
+                                    <a:solidFill>
+                                      <a:srgbClr val="000000"/>
+                                    </a:solidFill>
+                                    <a:round/>
+                                    <a:headEnd/>
+                                    <a:tailEnd/>
+                                  </a14:hiddenLine>
+                                </a:ext>
+                              </a:extLst>
+                            </wps:spPr>
+                            <wps:bodyPr vert="horz" wrap="square" lIns="91440" tIns="45720" rIns="91440" bIns="45720" numCol="1" anchor="t" anchorCtr="0" compatLnSpc="1">
+                              <a:prstTxWarp prst="textNoShape">
+                                <a:avLst/>
+                              </a:prstTxWarp>
+                            </wps:bodyPr>
+                          </wps:wsp>
+                          <wps:wsp>
+                            <wps:cNvPr id="65" name="Forma libre 65"/>
+                            <wps:cNvSpPr>
+                              <a:spLocks/>
+                            </wps:cNvSpPr>
+                            <wps:spPr bwMode="auto">
+                              <a:xfrm>
+                                <a:off x="782637" y="227013"/>
+                                <a:ext cx="3546475" cy="3546475"/>
+                              </a:xfrm>
+                              <a:custGeom>
+                                <a:avLst/>
+                                <a:gdLst>
+                                  <a:gd name="T0" fmla="*/ 5 w 2234"/>
+                                  <a:gd name="T1" fmla="*/ 2234 h 2234"/>
+                                  <a:gd name="T2" fmla="*/ 0 w 2234"/>
+                                  <a:gd name="T3" fmla="*/ 2229 h 2234"/>
+                                  <a:gd name="T4" fmla="*/ 2229 w 2234"/>
+                                  <a:gd name="T5" fmla="*/ 0 h 2234"/>
+                                  <a:gd name="T6" fmla="*/ 2234 w 2234"/>
+                                  <a:gd name="T7" fmla="*/ 5 h 2234"/>
+                                  <a:gd name="T8" fmla="*/ 5 w 2234"/>
+                                  <a:gd name="T9" fmla="*/ 2234 h 2234"/>
+                                </a:gdLst>
+                                <a:ahLst/>
+                                <a:cxnLst>
+                                  <a:cxn ang="0">
+                                    <a:pos x="T0" y="T1"/>
+                                  </a:cxn>
+                                  <a:cxn ang="0">
+                                    <a:pos x="T2" y="T3"/>
+                                  </a:cxn>
+                                  <a:cxn ang="0">
+                                    <a:pos x="T4" y="T5"/>
+                                  </a:cxn>
+                                  <a:cxn ang="0">
+                                    <a:pos x="T6" y="T7"/>
+                                  </a:cxn>
+                                  <a:cxn ang="0">
+                                    <a:pos x="T8" y="T9"/>
+                                  </a:cxn>
+                                </a:cxnLst>
+                                <a:rect l="0" t="0" r="r" b="b"/>
+                                <a:pathLst>
+                                  <a:path w="2234" h="2234">
+                                    <a:moveTo>
+                                      <a:pt x="5" y="2234"/>
+                                    </a:moveTo>
+                                    <a:lnTo>
+                                      <a:pt x="0" y="2229"/>
+                                    </a:lnTo>
+                                    <a:lnTo>
+                                      <a:pt x="2229" y="0"/>
+                                    </a:lnTo>
+                                    <a:lnTo>
+                                      <a:pt x="2234" y="5"/>
+                                    </a:lnTo>
+                                    <a:lnTo>
+                                      <a:pt x="5" y="2234"/>
+                                    </a:lnTo>
+                                    <a:close/>
+                                  </a:path>
+                                </a:pathLst>
+                              </a:custGeom>
+                              <a:grpFill/>
+                              <a:ln>
+                                <a:noFill/>
+                              </a:ln>
+                              <a:extLst>
+                                <a:ext uri="{91240B29-F687-4F45-9708-019B960494DF}">
+                                  <a14:hiddenLine xmlns:a14="http://schemas.microsoft.com/office/drawing/2010/main" w="9525">
+                                    <a:solidFill>
+                                      <a:srgbClr val="000000"/>
+                                    </a:solidFill>
+                                    <a:round/>
+                                    <a:headEnd/>
+                                    <a:tailEnd/>
+                                  </a14:hiddenLine>
+                                </a:ext>
+                              </a:extLst>
+                            </wps:spPr>
+                            <wps:bodyPr vert="horz" wrap="square" lIns="91440" tIns="45720" rIns="91440" bIns="45720" numCol="1" anchor="t" anchorCtr="0" compatLnSpc="1">
+                              <a:prstTxWarp prst="textNoShape">
+                                <a:avLst/>
+                              </a:prstTxWarp>
+                            </wps:bodyPr>
+                          </wps:wsp>
+                          <wps:wsp>
+                            <wps:cNvPr id="66" name="Forma libre 66"/>
+                            <wps:cNvSpPr>
+                              <a:spLocks/>
+                            </wps:cNvSpPr>
+                            <wps:spPr bwMode="auto">
+                              <a:xfrm>
+                                <a:off x="841375" y="109538"/>
+                                <a:ext cx="3487738" cy="3487738"/>
+                              </a:xfrm>
+                              <a:custGeom>
+                                <a:avLst/>
+                                <a:gdLst>
+                                  <a:gd name="T0" fmla="*/ 9 w 2197"/>
+                                  <a:gd name="T1" fmla="*/ 2197 h 2197"/>
+                                  <a:gd name="T2" fmla="*/ 0 w 2197"/>
+                                  <a:gd name="T3" fmla="*/ 2193 h 2197"/>
+                                  <a:gd name="T4" fmla="*/ 2188 w 2197"/>
+                                  <a:gd name="T5" fmla="*/ 0 h 2197"/>
+                                  <a:gd name="T6" fmla="*/ 2197 w 2197"/>
+                                  <a:gd name="T7" fmla="*/ 10 h 2197"/>
+                                  <a:gd name="T8" fmla="*/ 9 w 2197"/>
+                                  <a:gd name="T9" fmla="*/ 2197 h 2197"/>
+                                </a:gdLst>
+                                <a:ahLst/>
+                                <a:cxnLst>
+                                  <a:cxn ang="0">
+                                    <a:pos x="T0" y="T1"/>
+                                  </a:cxn>
+                                  <a:cxn ang="0">
+                                    <a:pos x="T2" y="T3"/>
+                                  </a:cxn>
+                                  <a:cxn ang="0">
+                                    <a:pos x="T4" y="T5"/>
+                                  </a:cxn>
+                                  <a:cxn ang="0">
+                                    <a:pos x="T6" y="T7"/>
+                                  </a:cxn>
+                                  <a:cxn ang="0">
+                                    <a:pos x="T8" y="T9"/>
+                                  </a:cxn>
+                                </a:cxnLst>
+                                <a:rect l="0" t="0" r="r" b="b"/>
+                                <a:pathLst>
+                                  <a:path w="2197" h="2197">
+                                    <a:moveTo>
+                                      <a:pt x="9" y="2197"/>
+                                    </a:moveTo>
+                                    <a:lnTo>
+                                      <a:pt x="0" y="2193"/>
+                                    </a:lnTo>
+                                    <a:lnTo>
+                                      <a:pt x="2188" y="0"/>
+                                    </a:lnTo>
+                                    <a:lnTo>
+                                      <a:pt x="2197" y="10"/>
+                                    </a:lnTo>
+                                    <a:lnTo>
+                                      <a:pt x="9" y="2197"/>
+                                    </a:lnTo>
+                                    <a:close/>
+                                  </a:path>
+                                </a:pathLst>
+                              </a:custGeom>
+                              <a:grpFill/>
+                              <a:ln>
+                                <a:noFill/>
+                              </a:ln>
+                              <a:extLst>
+                                <a:ext uri="{91240B29-F687-4F45-9708-019B960494DF}">
+                                  <a14:hiddenLine xmlns:a14="http://schemas.microsoft.com/office/drawing/2010/main" w="9525">
+                                    <a:solidFill>
+                                      <a:srgbClr val="000000"/>
+                                    </a:solidFill>
+                                    <a:round/>
+                                    <a:headEnd/>
+                                    <a:tailEnd/>
+                                  </a14:hiddenLine>
+                                </a:ext>
+                              </a:extLst>
+                            </wps:spPr>
+                            <wps:bodyPr vert="horz" wrap="square" lIns="91440" tIns="45720" rIns="91440" bIns="45720" numCol="1" anchor="t" anchorCtr="0" compatLnSpc="1">
+                              <a:prstTxWarp prst="textNoShape">
+                                <a:avLst/>
+                              </a:prstTxWarp>
+                            </wps:bodyPr>
+                          </wps:wsp>
+                          <wps:wsp>
+                            <wps:cNvPr id="67" name="Forma libre 67"/>
+                            <wps:cNvSpPr>
+                              <a:spLocks/>
+                            </wps:cNvSpPr>
+                            <wps:spPr bwMode="auto">
+                              <a:xfrm>
+                                <a:off x="1216025" y="498475"/>
+                                <a:ext cx="3113088" cy="3121025"/>
+                              </a:xfrm>
+                              <a:custGeom>
+                                <a:avLst/>
+                                <a:gdLst>
+                                  <a:gd name="T0" fmla="*/ 9 w 1961"/>
+                                  <a:gd name="T1" fmla="*/ 1966 h 1966"/>
+                                  <a:gd name="T2" fmla="*/ 0 w 1961"/>
+                                  <a:gd name="T3" fmla="*/ 1957 h 1966"/>
+                                  <a:gd name="T4" fmla="*/ 1952 w 1961"/>
+                                  <a:gd name="T5" fmla="*/ 0 h 1966"/>
+                                  <a:gd name="T6" fmla="*/ 1961 w 1961"/>
+                                  <a:gd name="T7" fmla="*/ 9 h 1966"/>
+                                  <a:gd name="T8" fmla="*/ 9 w 1961"/>
+                                  <a:gd name="T9" fmla="*/ 1966 h 1966"/>
+                                </a:gdLst>
+                                <a:ahLst/>
+                                <a:cxnLst>
+                                  <a:cxn ang="0">
+                                    <a:pos x="T0" y="T1"/>
+                                  </a:cxn>
+                                  <a:cxn ang="0">
+                                    <a:pos x="T2" y="T3"/>
+                                  </a:cxn>
+                                  <a:cxn ang="0">
+                                    <a:pos x="T4" y="T5"/>
+                                  </a:cxn>
+                                  <a:cxn ang="0">
+                                    <a:pos x="T6" y="T7"/>
+                                  </a:cxn>
+                                  <a:cxn ang="0">
+                                    <a:pos x="T8" y="T9"/>
+                                  </a:cxn>
+                                </a:cxnLst>
+                                <a:rect l="0" t="0" r="r" b="b"/>
+                                <a:pathLst>
+                                  <a:path w="1961" h="1966">
+                                    <a:moveTo>
+                                      <a:pt x="9" y="1966"/>
+                                    </a:moveTo>
+                                    <a:lnTo>
+                                      <a:pt x="0" y="1957"/>
+                                    </a:lnTo>
+                                    <a:lnTo>
+                                      <a:pt x="1952" y="0"/>
+                                    </a:lnTo>
+                                    <a:lnTo>
+                                      <a:pt x="1961" y="9"/>
+                                    </a:lnTo>
+                                    <a:lnTo>
+                                      <a:pt x="9" y="1966"/>
+                                    </a:lnTo>
+                                    <a:close/>
+                                  </a:path>
+                                </a:pathLst>
+                              </a:custGeom>
+                              <a:grpFill/>
+                              <a:ln>
+                                <a:noFill/>
+                              </a:ln>
+                              <a:extLst>
+                                <a:ext uri="{91240B29-F687-4F45-9708-019B960494DF}">
+                                  <a14:hiddenLine xmlns:a14="http://schemas.microsoft.com/office/drawing/2010/main" w="9525">
+                                    <a:solidFill>
+                                      <a:srgbClr val="000000"/>
+                                    </a:solidFill>
+                                    <a:round/>
+                                    <a:headEnd/>
+                                    <a:tailEnd/>
+                                  </a14:hiddenLine>
+                                </a:ext>
+                              </a:extLst>
+                            </wps:spPr>
+                            <wps:bodyPr vert="horz" wrap="square" lIns="91440" tIns="45720" rIns="91440" bIns="45720" numCol="1" anchor="t" anchorCtr="0" compatLnSpc="1">
+                              <a:prstTxWarp prst="textNoShape">
+                                <a:avLst/>
+                              </a:prstTxWarp>
+                            </wps:bodyPr>
+                          </wps:wsp>
+                          <wps:wsp>
+                            <wps:cNvPr id="68" name="Forma libre 68"/>
+                            <wps:cNvSpPr>
+                              <a:spLocks/>
+                            </wps:cNvSpPr>
+                            <wps:spPr bwMode="auto">
+                              <a:xfrm>
+                                <a:off x="0" y="153988"/>
+                                <a:ext cx="4329113" cy="4337050"/>
+                              </a:xfrm>
+                              <a:custGeom>
+                                <a:avLst/>
+                                <a:gdLst>
+                                  <a:gd name="T0" fmla="*/ 0 w 2727"/>
+                                  <a:gd name="T1" fmla="*/ 2732 h 2732"/>
+                                  <a:gd name="T2" fmla="*/ 0 w 2727"/>
+                                  <a:gd name="T3" fmla="*/ 2728 h 2732"/>
+                                  <a:gd name="T4" fmla="*/ 2722 w 2727"/>
+                                  <a:gd name="T5" fmla="*/ 0 h 2732"/>
+                                  <a:gd name="T6" fmla="*/ 2727 w 2727"/>
+                                  <a:gd name="T7" fmla="*/ 5 h 2732"/>
+                                  <a:gd name="T8" fmla="*/ 0 w 2727"/>
+                                  <a:gd name="T9" fmla="*/ 2732 h 2732"/>
+                                </a:gdLst>
+                                <a:ahLst/>
+                                <a:cxnLst>
+                                  <a:cxn ang="0">
+                                    <a:pos x="T0" y="T1"/>
+                                  </a:cxn>
+                                  <a:cxn ang="0">
+                                    <a:pos x="T2" y="T3"/>
+                                  </a:cxn>
+                                  <a:cxn ang="0">
+                                    <a:pos x="T4" y="T5"/>
+                                  </a:cxn>
+                                  <a:cxn ang="0">
+                                    <a:pos x="T6" y="T7"/>
+                                  </a:cxn>
+                                  <a:cxn ang="0">
+                                    <a:pos x="T8" y="T9"/>
+                                  </a:cxn>
+                                </a:cxnLst>
+                                <a:rect l="0" t="0" r="r" b="b"/>
+                                <a:pathLst>
+                                  <a:path w="2727" h="2732">
+                                    <a:moveTo>
+                                      <a:pt x="0" y="2732"/>
+                                    </a:moveTo>
+                                    <a:lnTo>
+                                      <a:pt x="0" y="2728"/>
+                                    </a:lnTo>
+                                    <a:lnTo>
+                                      <a:pt x="2722" y="0"/>
+                                    </a:lnTo>
+                                    <a:lnTo>
+                                      <a:pt x="2727" y="5"/>
+                                    </a:lnTo>
+                                    <a:lnTo>
+                                      <a:pt x="0" y="2732"/>
+                                    </a:lnTo>
+                                    <a:close/>
+                                  </a:path>
+                                </a:pathLst>
+                              </a:custGeom>
+                              <a:grpFill/>
+                              <a:ln>
+                                <a:noFill/>
+                              </a:ln>
+                              <a:extLst>
+                                <a:ext uri="{91240B29-F687-4F45-9708-019B960494DF}">
+                                  <a14:hiddenLine xmlns:a14="http://schemas.microsoft.com/office/drawing/2010/main" w="9525">
+                                    <a:solidFill>
+                                      <a:srgbClr val="000000"/>
+                                    </a:solidFill>
+                                    <a:round/>
+                                    <a:headEnd/>
+                                    <a:tailEnd/>
+                                  </a14:hiddenLine>
+                                </a:ext>
+                              </a:extLst>
+                            </wps:spPr>
+                            <wps:bodyPr vert="horz" wrap="square" lIns="91440" tIns="45720" rIns="91440" bIns="45720" numCol="1" anchor="t" anchorCtr="0" compatLnSpc="1">
+                              <a:prstTxWarp prst="textNoShape">
+                                <a:avLst/>
+                              </a:prstTxWarp>
+                            </wps:bodyPr>
+                          </wps:wsp>
+                        </wpg:wgp>
+                      </a:graphicData>
+                    </a:graphic>
+                    <wp14:sizeRelH relativeFrom="page">
+                      <wp14:pctWidth>70600</wp14:pctWidth>
+                    </wp14:sizeRelH>
+                    <wp14:sizeRelV relativeFrom="page">
+                      <wp14:pctHeight>56600</wp14:pctHeight>
+                    </wp14:sizeRelV>
+                  </wp:anchor>
+                </w:drawing>
+              </mc:Choice>
+              <mc:Fallback>
+                <w:pict>
+                  <v:group w14:anchorId="25281F39" id="Grupo 2" o:spid="_x0000_s1026" style="position:absolute;margin-left:0;margin-top:0;width:432.65pt;height:448.55pt;z-index:-251656192;mso-width-percent:706;mso-height-percent:566;mso-left-percent:220;mso-top-percent:300;mso-position-horizontal-relative:page;mso-position-vertical-relative:page;mso-width-percent:706;mso-height-percent:566;mso-left-percent:220;mso-top-percent:300" coordsize="43291,44910" o:gfxdata="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">
+                    <o:lock v:ext="edit" aspectratio="t"/>
+                    <v:shape id="Forma libre 64" o:spid="_x0000_s1027" style="position:absolute;left:15017;width:28274;height:28352;visibility:visible;mso-wrap-style:square;v-text-anchor:top" coordsize="1781,1786" o:gfxdata="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" path="m4,1786l,1782,1776,r5,5l4,1786xe" filled="f" stroked="f">
+                      <v:path arrowok="t" o:connecttype="custom" o:connectlocs="6350,2835275;0,2828925;2819400,0;2827338,7938;6350,2835275" o:connectangles="0,0,0,0,0"/>
+                    </v:shape>
+                    <v:shape id="Forma libre 65" o:spid="_x0000_s1028" style="position:absolute;left:7826;top:2270;width:35465;height:35464;visibility:visible;mso-wrap-style:square;v-text-anchor:top" coordsize="2234,2234" o:gfxdata="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" path="m5,2234l,2229,2229,r5,5l5,2234xe" filled="f" stroked="f">
+                      <v:path arrowok="t" o:connecttype="custom" o:connectlocs="7938,3546475;0,3538538;3538538,0;3546475,7938;7938,3546475" o:connectangles="0,0,0,0,0"/>
+                    </v:shape>
+                    <v:shape id="Forma libre 66" o:spid="_x0000_s1029" style="position:absolute;left:8413;top:1095;width:34878;height:34877;visibility:visible;mso-wrap-style:square;v-text-anchor:top" coordsize="2197,2197" o:gfxdata="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" path="m9,2197l,2193,2188,r9,10l9,2197xe" filled="f" stroked="f">
+                      <v:path arrowok="t" o:connecttype="custom" o:connectlocs="14288,3487738;0,3481388;3473450,0;3487738,15875;14288,3487738" o:connectangles="0,0,0,0,0"/>
+                    </v:shape>
+                    <v:shape id="Forma libre 67" o:spid="_x0000_s1030" style="position:absolute;left:12160;top:4984;width:31131;height:31211;visibility:visible;mso-wrap-style:square;v-text-anchor:top" coordsize="1961,1966" o:gfxdata="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" path="m9,1966l,1957,1952,r9,9l9,1966xe" filled="f" stroked="f">
+                      <v:path arrowok="t" o:connecttype="custom" o:connectlocs="14288,3121025;0,3106738;3098800,0;3113088,14288;14288,3121025" o:connectangles="0,0,0,0,0"/>
+                    </v:shape>
+                    <v:shape id="Forma libre 68" o:spid="_x0000_s1031" style="position:absolute;top:1539;width:43291;height:43371;visibility:visible;mso-wrap-style:square;v-text-anchor:top" coordsize="2727,2732" o:gfxdata="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" path="m,2732r,-4l2722,r5,5l,2732xe" filled="f" stroked="f">
+                      <v:path arrowok="t" o:connecttype="custom" o:connectlocs="0,4337050;0,4330700;4321175,0;4329113,7938;0,4337050" o:connectangles="0,0,0,0,0"/>
+                    </v:shape>
+                    <w10:wrap anchorx="page" anchory="page"/>
+                  </v:group>
+                </w:pict>
+              </mc:Fallback>
+            </mc:AlternateContent>
+          </w:r>
+          <w:r>
+            <w:rPr>
+              <w:noProof/>
+            </w:rPr>
+            <mc:AlternateContent>
+              <mc:Choice Requires="wps">
+                <w:drawing>
+                  <wp:anchor distT="0" distB="0" distL="114300" distR="114300" simplePos="0" relativeHeight="251659264" behindDoc="0" locked="0" layoutInCell="1" allowOverlap="1">
+                    <wp:simplePos x="0" y="0"/>
+                    <wp:positionH relativeFrom="page">
+                      <wp:align>center</wp:align>
+                    </wp:positionH>
+                    <wp:positionV relativeFrom="margin">
+                      <wp:align>bottom</wp:align>
+                    </wp:positionV>
+                    <wp:extent cx="5943600" cy="374904"/>
+                    <wp:effectExtent l="0" t="0" r="0" b="2540"/>
+                    <wp:wrapNone/>
+                    <wp:docPr id="69" name="Cuadro de texto 69"/>
+                    <wp:cNvGraphicFramePr/>
+                    <a:graphic xmlns:a="http://schemas.openxmlformats.org/drawingml/2006/main">
+                      <a:graphicData uri="http://schemas.microsoft.com/office/word/2010/wordprocessingShape">
+                        <wps:wsp>
+                          <wps:cNvSpPr txBox="1"/>
+                          <wps:spPr>
+                            <a:xfrm>
+                              <a:off x="0" y="0"/>
+                              <a:ext cx="5943600" cy="374904"/>
+                            </a:xfrm>
+                            <a:prstGeom prst="rect">
+                              <a:avLst/>
+                            </a:prstGeom>
+                            <a:noFill/>
+                            <a:ln w="6350">
+                              <a:noFill/>
+                            </a:ln>
+                            <a:effectLst/>
+                          </wps:spPr>
+                          <wps:style>
+                            <a:lnRef idx="0">
+                              <a:schemeClr val="accent1"/>
+                            </a:lnRef>
+                            <a:fillRef idx="0">
+                              <a:schemeClr val="accent1"/>
+                            </a:fillRef>
+                            <a:effectRef idx="0">
+                              <a:schemeClr val="accent1"/>
+                            </a:effectRef>
+                            <a:fontRef idx="minor">
+                              <a:schemeClr val="dk1"/>
+                            </a:fontRef>
+                          </wps:style>
+                          <wps:txbx>
+                            <w:txbxContent>
+                              <w:p>
+                                <w:pPr>
+                                  <w:pStyle w:val="Sinespaciado"/>
+                                  <w:jc w:val="right"/>
+                                  <w:rPr>
+                                    <w:color w:val="5B9BD5" w:themeColor="accent1"/>
+                                    <w:sz w:val="36"/>
+                                    <w:szCs w:val="36"/>
+                                  </w:rPr>
+                                </w:pPr>
+                                <w:sdt>
+                                  <w:sdtPr>
+                                    <w:rPr>
+                                      <w:color w:val="5B9BD5" w:themeColor="accent1"/>
+                                      <w:sz w:val="36"/>
+                                      <w:szCs w:val="36"/>
+                                    </w:rPr>
+                                    <w:alias w:val="Escolar"/>
+                                    <w:tag w:val="Escolar"/>
+                                    <w:id w:val="1850680582"/>
+                                    <w:dataBinding w:prefixMappings="xmlns:ns0='http://schemas.openxmlformats.org/officeDocument/2006/extended-properties' " w:xpath="/ns0:Properties[1]/ns0:Company[1]" w:storeItemID="{6668398D-A668-4E3E-A5EB-62B293D839F1}"/>
+                                    <w:text/>
+                                  </w:sdtPr>
+                                  <w:sdtContent>
+                                    <w:r>
+                                      <w:rPr>
+                                        <w:color w:val="5B9BD5" w:themeColor="accent1"/>
+                                        <w:sz w:val="36"/>
+                                        <w:szCs w:val="36"/>
+                                      </w:rPr>
+                                      <w:t>HADA</w:t>
+                                    </w:r>
+                                  </w:sdtContent>
+                                </w:sdt>
+                              </w:p>
+                              <w:sdt>
+                                <w:sdtPr>
+                                  <w:rPr>
+                                    <w:color w:val="5B9BD5" w:themeColor="accent1"/>
+                                    <w:sz w:val="36"/>
+                                    <w:szCs w:val="36"/>
+                                  </w:rPr>
+                                  <w:alias w:val="Curso"/>
+                                  <w:tag w:val="Curso"/>
+                                  <w:id w:val="1717703537"/>
+                                  <w:dataBinding w:prefixMappings="xmlns:ns0='http://purl.org/dc/elements/1.1/' xmlns:ns1='http://schemas.openxmlformats.org/package/2006/metadata/core-properties' " w:xpath="/ns1:coreProperties[1]/ns1:category[1]" w:storeItemID="{6C3C8BC8-F283-45AE-878A-BAB7291924A1}"/>
+                                  <w:text/>
+                                </w:sdtPr>
+                                <w:sdtContent>
+                                  <w:p>
+                                    <w:pPr>
+                                      <w:pStyle w:val="Sinespaciado"/>
+                                      <w:jc w:val="right"/>
+                                      <w:rPr>
+                                        <w:color w:val="5B9BD5" w:themeColor="accent1"/>
+                                        <w:sz w:val="36"/>
+                                        <w:szCs w:val="36"/>
+                                      </w:rPr>
+                                    </w:pPr>
+                                    <w:r>
+                                      <w:rPr>
+                                        <w:color w:val="5B9BD5" w:themeColor="accent1"/>
+                                        <w:sz w:val="36"/>
+                                        <w:szCs w:val="36"/>
+                                      </w:rPr>
+                                      <w:t>2015</w:t>
+                                    </w:r>
+                                  </w:p>
+                                </w:sdtContent>
+                              </w:sdt>
+                            </w:txbxContent>
+                          </wps:txbx>
+                          <wps:bodyPr rot="0" spcFirstLastPara="0" vertOverflow="overflow" horzOverflow="overflow" vert="horz" wrap="square" lIns="0" tIns="0" rIns="0" bIns="0" numCol="1" spcCol="0" rtlCol="0" fromWordArt="0" anchor="b" anchorCtr="0" forceAA="0" compatLnSpc="1">
+                            <a:prstTxWarp prst="textNoShape">
+                              <a:avLst/>
+                            </a:prstTxWarp>
+                            <a:spAutoFit/>
+                          </wps:bodyPr>
+                        </wps:wsp>
+                      </a:graphicData>
+                    </a:graphic>
+                    <wp14:sizeRelH relativeFrom="page">
+                      <wp14:pctWidth>76500</wp14:pctWidth>
+                    </wp14:sizeRelH>
+                    <wp14:sizeRelV relativeFrom="margin">
+                      <wp14:pctHeight>0</wp14:pctHeight>
+                    </wp14:sizeRelV>
+                  </wp:anchor>
+                </w:drawing>
+              </mc:Choice>
+              <mc:Fallback>
+                <w:pict>
+                  <v:shape id="Cuadro de texto 69" o:spid="_x0000_s1027" type="#_x0000_t202" style="position:absolute;margin-left:0;margin-top:0;width:468pt;height:29.5pt;z-index:251659264;visibility:visible;mso-wrap-style:square;mso-width-percent:765;mso-height-percent:0;mso-wrap-distance-left:9pt;mso-wrap-distance-top:0;mso-wrap-distance-right:9pt;mso-wrap-distance-bottom:0;mso-position-horizontal:center;mso-position-horizontal-relative:page;mso-position-vertical:bottom;mso-position-vertical-relative:margin;mso-width-percent:765;mso-height-percent:0;mso-width-relative:page;mso-height-relative:margin;v-text-anchor:bottom" o:gfxdata="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" filled="f" stroked="f" strokeweight=".5pt">
+                    <v:textbox style="mso-fit-shape-to-text:t" inset="0,0,0,0">
+                      <w:txbxContent>
+                        <w:p>
+                          <w:pPr>
+                            <w:pStyle w:val="Sinespaciado"/>
+                            <w:jc w:val="right"/>
+                            <w:rPr>
+                              <w:color w:val="5B9BD5" w:themeColor="accent1"/>
+                              <w:sz w:val="36"/>
+                              <w:szCs w:val="36"/>
+                            </w:rPr>
+                          </w:pPr>
+                          <w:sdt>
+                            <w:sdtPr>
+                              <w:rPr>
+                                <w:color w:val="5B9BD5" w:themeColor="accent1"/>
+                                <w:sz w:val="36"/>
+                                <w:szCs w:val="36"/>
+                              </w:rPr>
+                              <w:alias w:val="Escolar"/>
+                              <w:tag w:val="Escolar"/>
+                              <w:id w:val="1850680582"/>
+                              <w:dataBinding w:prefixMappings="xmlns:ns0='http://schemas.openxmlformats.org/officeDocument/2006/extended-properties' " w:xpath="/ns0:Properties[1]/ns0:Company[1]" w:storeItemID="{6668398D-A668-4E3E-A5EB-62B293D839F1}"/>
+                              <w:text/>
+                            </w:sdtPr>
+                            <w:sdtContent>
+                              <w:r>
+                                <w:rPr>
+                                  <w:color w:val="5B9BD5" w:themeColor="accent1"/>
+                                  <w:sz w:val="36"/>
+                                  <w:szCs w:val="36"/>
+                                </w:rPr>
+                                <w:t>HADA</w:t>
+                              </w:r>
+                            </w:sdtContent>
+                          </w:sdt>
+                        </w:p>
+                        <w:sdt>
+                          <w:sdtPr>
+                            <w:rPr>
+                              <w:color w:val="5B9BD5" w:themeColor="accent1"/>
+                              <w:sz w:val="36"/>
+                              <w:szCs w:val="36"/>
+                            </w:rPr>
+                            <w:alias w:val="Curso"/>
+                            <w:tag w:val="Curso"/>
+                            <w:id w:val="1717703537"/>
+                            <w:dataBinding w:prefixMappings="xmlns:ns0='http://purl.org/dc/elements/1.1/' xmlns:ns1='http://schemas.openxmlformats.org/package/2006/metadata/core-properties' " w:xpath="/ns1:coreProperties[1]/ns1:category[1]" w:storeItemID="{6C3C8BC8-F283-45AE-878A-BAB7291924A1}"/>
+                            <w:text/>
+                          </w:sdtPr>
+                          <w:sdtContent>
+                            <w:p>
+                              <w:pPr>
+                                <w:pStyle w:val="Sinespaciado"/>
+                                <w:jc w:val="right"/>
+                                <w:rPr>
+                                  <w:color w:val="5B9BD5" w:themeColor="accent1"/>
+                                  <w:sz w:val="36"/>
+                                  <w:szCs w:val="36"/>
+                                </w:rPr>
+                              </w:pPr>
+                              <w:r>
+                                <w:rPr>
+                                  <w:color w:val="5B9BD5" w:themeColor="accent1"/>
+                                  <w:sz w:val="36"/>
+                                  <w:szCs w:val="36"/>
+                                </w:rPr>
+                                <w:t>2015</w:t>
+                              </w:r>
+                            </w:p>
+                          </w:sdtContent>
+                        </w:sdt>
+                      </w:txbxContent>
+                    </v:textbox>
+                    <w10:wrap anchorx="page" anchory="margin"/>
+                  </v:shape>
+                </w:pict>
+              </mc:Fallback>
+            </mc:AlternateContent>
+          </w:r>
+        </w:p>
+        <w:p>
+          <w:pPr>
+            <w:rPr>
+              <w:rFonts w:ascii="Century Gothic" w:hAnsi="Century Gothic"/>
+              <w:szCs w:val="56"/>
+            </w:rPr>
+          </w:pPr>
+          <w:r>
+            <w:rPr>
+              <w:rFonts w:ascii="Century Gothic" w:hAnsi="Century Gothic"/>
+              <w:szCs w:val="56"/>
+            </w:rPr>
+            <w:br w:type="page"/>
+          </w:r>
+        </w:p>
+      </w:sdtContent>
+    </w:sdt>
     <w:p>
       <w:pPr>
         <w:jc w:val="center"/>
@@ -19,6 +1086,7 @@
           <w:szCs w:val="56"/>
           <w:u w:val="single"/>
         </w:rPr>
+        <w:lastRenderedPageBreak/>
         <w:t>Documentación del proyecto</w:t>
       </w:r>
     </w:p>
@@ -54,6 +1122,8 @@
         </w:rPr>
         <w:t>Propósito de la aplicación web</w:t>
       </w:r>
+      <w:bookmarkStart w:id="0" w:name="_GoBack"/>
+      <w:bookmarkEnd w:id="0"/>
     </w:p>
     <w:p>
       <w:pPr>
@@ -497,8 +1567,6 @@
           <w:szCs w:val="56"/>
         </w:rPr>
       </w:pPr>
-      <w:bookmarkStart w:id="0" w:name="_GoBack"/>
-      <w:bookmarkEnd w:id="0"/>
     </w:p>
     <w:p>
       <w:pPr>
@@ -588,13 +1656,466 @@
       </w:pPr>
     </w:p>
     <w:sectPr>
+      <w:footerReference w:type="default" r:id="rId7"/>
       <w:pgSz w:w="11906" w:h="16838"/>
       <w:pgMar w:top="1417" w:right="1558" w:bottom="1417" w:left="1701" w:header="708" w:footer="708" w:gutter="0"/>
+      <w:pgNumType w:start="0"/>
       <w:cols w:space="708"/>
+      <w:titlePg/>
       <w:docGrid w:linePitch="360"/>
     </w:sectPr>
   </w:body>
 </w:document>
+</file>
+
+<file path=word/endnotes.xml><?xml version="1.0" encoding="utf-8"?>
+<w:endnotes xmlns:wpc="http://schemas.microsoft.com/office/word/2010/wordprocessingCanvas" xmlns:mc="http://schemas.openxmlformats.org/markup-compatibility/2006" xmlns:o="urn:schemas-microsoft-com:office:office" xmlns:r="http://schemas.openxmlformats.org/officeDocument/2006/relationships" xmlns:m="http://schemas.openxmlformats.org/officeDocument/2006/math" xmlns:v="urn:schemas-microsoft-com:vml" xmlns:wp14="http://schemas.microsoft.com/office/word/2010/wordprocessingDrawing" xmlns:wp="http://schemas.openxmlformats.org/drawingml/2006/wordprocessingDrawing" xmlns:w10="urn:schemas-microsoft-com:office:word" xmlns:w="http://schemas.openxmlformats.org/wordprocessingml/2006/main" xmlns:w14="http://schemas.microsoft.com/office/word/2010/wordml" xmlns:w15="http://schemas.microsoft.com/office/word/2012/wordml" xmlns:wpg="http://schemas.microsoft.com/office/word/2010/wordprocessingGroup" xmlns:wpi="http://schemas.microsoft.com/office/word/2010/wordprocessingInk" xmlns:wne="http://schemas.microsoft.com/office/word/2006/wordml" xmlns:wps="http://schemas.microsoft.com/office/word/2010/wordprocessingShape" mc:Ignorable="w14 w15 wp14">
+  <w:endnote w:type="separator" w:id="-1">
+    <w:p>
+      <w:pPr>
+        <w:spacing w:after="0" w:line="240" w:lineRule="auto"/>
+      </w:pPr>
+      <w:r>
+        <w:separator/>
+      </w:r>
+    </w:p>
+  </w:endnote>
+  <w:endnote w:type="continuationSeparator" w:id="0">
+    <w:p>
+      <w:pPr>
+        <w:spacing w:after="0" w:line="240" w:lineRule="auto"/>
+      </w:pPr>
+      <w:r>
+        <w:continuationSeparator/>
+      </w:r>
+    </w:p>
+  </w:endnote>
+</w:endnotes>
+</file>
+
+<file path=word/footer1.xml><?xml version="1.0" encoding="utf-8"?>
+<w:ftr xmlns:wpc="http://schemas.microsoft.com/office/word/2010/wordprocessingCanvas" xmlns:mc="http://schemas.openxmlformats.org/markup-compatibility/2006" xmlns:o="urn:schemas-microsoft-com:office:office" xmlns:r="http://schemas.openxmlformats.org/officeDocument/2006/relationships" xmlns:m="http://schemas.openxmlformats.org/officeDocument/2006/math" xmlns:v="urn:schemas-microsoft-com:vml" xmlns:wp14="http://schemas.microsoft.com/office/word/2010/wordprocessingDrawing" xmlns:wp="http://schemas.openxmlformats.org/drawingml/2006/wordprocessingDrawing" xmlns:w10="urn:schemas-microsoft-com:office:word" xmlns:w="http://schemas.openxmlformats.org/wordprocessingml/2006/main" xmlns:w14="http://schemas.microsoft.com/office/word/2010/wordml" xmlns:w15="http://schemas.microsoft.com/office/word/2012/wordml" xmlns:wpg="http://schemas.microsoft.com/office/word/2010/wordprocessingGroup" xmlns:wpi="http://schemas.microsoft.com/office/word/2010/wordprocessingInk" xmlns:wne="http://schemas.microsoft.com/office/word/2006/wordml" xmlns:wps="http://schemas.microsoft.com/office/word/2010/wordprocessingShape" mc:Ignorable="w14 w15 wp14">
+  <w:p>
+    <w:pPr>
+      <w:pStyle w:val="Piedepgina"/>
+    </w:pPr>
+    <w:r>
+      <w:rPr>
+        <w:noProof/>
+        <w:color w:val="808080" w:themeColor="background1" w:themeShade="80"/>
+      </w:rPr>
+      <mc:AlternateContent>
+        <mc:Choice Requires="wpg">
+          <w:drawing>
+            <wp:anchor distT="0" distB="0" distL="0" distR="0" simplePos="0" relativeHeight="251660288" behindDoc="0" locked="0" layoutInCell="1" allowOverlap="1">
+              <wp:simplePos x="0" y="0"/>
+              <wp:positionH relativeFrom="margin">
+                <wp:align>right</wp:align>
+              </wp:positionH>
+              <mc:AlternateContent>
+                <mc:Choice Requires="wp14">
+                  <wp:positionV relativeFrom="bottomMargin">
+                    <wp14:pctPosVOffset>20000</wp14:pctPosVOffset>
+                  </wp:positionV>
+                </mc:Choice>
+                <mc:Fallback>
+                  <wp:positionV relativeFrom="page">
+                    <wp:posOffset>9972040</wp:posOffset>
+                  </wp:positionV>
+                </mc:Fallback>
+              </mc:AlternateContent>
+              <wp:extent cx="5943600" cy="320040"/>
+              <wp:effectExtent l="0" t="0" r="0" b="3810"/>
+              <wp:wrapSquare wrapText="bothSides"/>
+              <wp:docPr id="37" name="Grupo 37"/>
+              <wp:cNvGraphicFramePr/>
+              <a:graphic xmlns:a="http://schemas.openxmlformats.org/drawingml/2006/main">
+                <a:graphicData uri="http://schemas.microsoft.com/office/word/2010/wordprocessingGroup">
+                  <wpg:wgp>
+                    <wpg:cNvGrpSpPr/>
+                    <wpg:grpSpPr>
+                      <a:xfrm>
+                        <a:off x="0" y="0"/>
+                        <a:ext cx="5943600" cy="320040"/>
+                        <a:chOff x="0" y="0"/>
+                        <a:chExt cx="5962650" cy="323851"/>
+                      </a:xfrm>
+                    </wpg:grpSpPr>
+                    <wps:wsp>
+                      <wps:cNvPr id="38" name="Rectángulo 38"/>
+                      <wps:cNvSpPr/>
+                      <wps:spPr>
+                        <a:xfrm>
+                          <a:off x="19050" y="0"/>
+                          <a:ext cx="5943600" cy="18826"/>
+                        </a:xfrm>
+                        <a:prstGeom prst="rect">
+                          <a:avLst/>
+                        </a:prstGeom>
+                        <a:solidFill>
+                          <a:schemeClr val="tx1"/>
+                        </a:solidFill>
+                        <a:ln>
+                          <a:noFill/>
+                        </a:ln>
+                      </wps:spPr>
+                      <wps:style>
+                        <a:lnRef idx="2">
+                          <a:schemeClr val="accent1">
+                            <a:shade val="50000"/>
+                          </a:schemeClr>
+                        </a:lnRef>
+                        <a:fillRef idx="1">
+                          <a:schemeClr val="accent1"/>
+                        </a:fillRef>
+                        <a:effectRef idx="0">
+                          <a:schemeClr val="accent1"/>
+                        </a:effectRef>
+                        <a:fontRef idx="minor">
+                          <a:schemeClr val="lt1"/>
+                        </a:fontRef>
+                      </wps:style>
+                      <wps:bodyPr rot="0" spcFirstLastPara="0" vertOverflow="overflow" horzOverflow="overflow" vert="horz" wrap="square" lIns="91440" tIns="45720" rIns="91440" bIns="45720" numCol="1" spcCol="0" rtlCol="0" fromWordArt="0" anchor="ctr" anchorCtr="0" forceAA="0" compatLnSpc="1">
+                        <a:prstTxWarp prst="textNoShape">
+                          <a:avLst/>
+                        </a:prstTxWarp>
+                        <a:noAutofit/>
+                      </wps:bodyPr>
+                    </wps:wsp>
+                    <wps:wsp>
+                      <wps:cNvPr id="39" name="Cuadro de texto 39"/>
+                      <wps:cNvSpPr txBox="1"/>
+                      <wps:spPr>
+                        <a:xfrm>
+                          <a:off x="0" y="66676"/>
+                          <a:ext cx="5943600" cy="257175"/>
+                        </a:xfrm>
+                        <a:prstGeom prst="rect">
+                          <a:avLst/>
+                        </a:prstGeom>
+                        <a:noFill/>
+                        <a:ln w="6350">
+                          <a:noFill/>
+                        </a:ln>
+                        <a:effectLst/>
+                      </wps:spPr>
+                      <wps:style>
+                        <a:lnRef idx="0">
+                          <a:schemeClr val="accent1"/>
+                        </a:lnRef>
+                        <a:fillRef idx="0">
+                          <a:schemeClr val="accent1"/>
+                        </a:fillRef>
+                        <a:effectRef idx="0">
+                          <a:schemeClr val="accent1"/>
+                        </a:effectRef>
+                        <a:fontRef idx="minor">
+                          <a:schemeClr val="dk1"/>
+                        </a:fontRef>
+                      </wps:style>
+                      <wps:txbx>
+                        <w:txbxContent>
+                          <w:p>
+                            <w:pPr>
+                              <w:jc w:val="right"/>
+                              <w:rPr>
+                                <w:color w:val="7F7F7F" w:themeColor="text1" w:themeTint="80"/>
+                              </w:rPr>
+                            </w:pPr>
+                          </w:p>
+                          <w:p>
+                            <w:pPr>
+                              <w:jc w:val="right"/>
+                              <w:rPr>
+                                <w:color w:val="808080" w:themeColor="background1" w:themeShade="80"/>
+                              </w:rPr>
+                            </w:pPr>
+                          </w:p>
+                        </w:txbxContent>
+                      </wps:txbx>
+                      <wps:bodyPr rot="0" spcFirstLastPara="0" vertOverflow="overflow" horzOverflow="overflow" vert="horz" wrap="square" lIns="91440" tIns="45720" rIns="91440" bIns="0" numCol="1" spcCol="0" rtlCol="0" fromWordArt="0" anchor="b" anchorCtr="0" forceAA="0" compatLnSpc="1">
+                        <a:prstTxWarp prst="textNoShape">
+                          <a:avLst/>
+                        </a:prstTxWarp>
+                        <a:noAutofit/>
+                      </wps:bodyPr>
+                    </wps:wsp>
+                  </wpg:wgp>
+                </a:graphicData>
+              </a:graphic>
+              <wp14:sizeRelH relativeFrom="margin">
+                <wp14:pctWidth>100000</wp14:pctWidth>
+              </wp14:sizeRelH>
+              <wp14:sizeRelV relativeFrom="margin">
+                <wp14:pctHeight>0</wp14:pctHeight>
+              </wp14:sizeRelV>
+            </wp:anchor>
+          </w:drawing>
+        </mc:Choice>
+        <mc:Fallback>
+          <w:pict>
+            <v:group id="Grupo 37" o:spid="_x0000_s1028" style="position:absolute;margin-left:416.8pt;margin-top:0;width:468pt;height:25.2pt;z-index:251660288;mso-width-percent:1000;mso-top-percent:200;mso-wrap-distance-left:0;mso-wrap-distance-right:0;mso-position-horizontal:right;mso-position-horizontal-relative:margin;mso-position-vertical-relative:bottom-margin-area;mso-width-percent:1000;mso-top-percent:200;mso-width-relative:margin;mso-height-relative:margin" coordsize="59626,3238" o:gfxdata="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">
+              <v:rect id="Rectángulo 38" o:spid="_x0000_s1029" style="position:absolute;left:190;width:59436;height:188;visibility:visible;mso-wrap-style:square;v-text-anchor:middle" o:gfxdata="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" fillcolor="black [3213]" stroked="f" strokeweight="1pt"/>
+              <v:shapetype id="_x0000_t202" coordsize="21600,21600" o:spt="202" path="m,l,21600r21600,l21600,xe">
+                <v:stroke joinstyle="miter"/>
+                <v:path gradientshapeok="t" o:connecttype="rect"/>
+              </v:shapetype>
+              <v:shape id="Cuadro de texto 39" o:spid="_x0000_s1030" type="#_x0000_t202" style="position:absolute;top:666;width:59436;height:2572;visibility:visible;mso-wrap-style:square;v-text-anchor:bottom" o:gfxdata="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" filled="f" stroked="f" strokeweight=".5pt">
+                <v:textbox inset=",,,0">
+                  <w:txbxContent>
+                    <w:p>
+                      <w:pPr>
+                        <w:jc w:val="right"/>
+                        <w:rPr>
+                          <w:color w:val="7F7F7F" w:themeColor="text1" w:themeTint="80"/>
+                        </w:rPr>
+                      </w:pPr>
+                    </w:p>
+                    <w:p>
+                      <w:pPr>
+                        <w:jc w:val="right"/>
+                        <w:rPr>
+                          <w:color w:val="808080" w:themeColor="background1" w:themeShade="80"/>
+                        </w:rPr>
+                      </w:pPr>
+                    </w:p>
+                  </w:txbxContent>
+                </v:textbox>
+              </v:shape>
+              <w10:wrap type="square" anchorx="margin" anchory="margin"/>
+            </v:group>
+          </w:pict>
+        </mc:Fallback>
+      </mc:AlternateContent>
+    </w:r>
+    <w:r>
+      <w:rPr>
+        <w:noProof/>
+      </w:rPr>
+      <mc:AlternateContent>
+        <mc:Choice Requires="wps">
+          <w:drawing>
+            <wp:anchor distT="0" distB="0" distL="0" distR="0" simplePos="0" relativeHeight="251659264" behindDoc="0" locked="0" layoutInCell="1" allowOverlap="1">
+              <wp:simplePos x="0" y="0"/>
+              <wp:positionH relativeFrom="rightMargin">
+                <wp:align>left</wp:align>
+              </wp:positionH>
+              <mc:AlternateContent>
+                <mc:Choice Requires="wp14">
+                  <wp:positionV relativeFrom="bottomMargin">
+                    <wp14:pctPosVOffset>20000</wp14:pctPosVOffset>
+                  </wp:positionV>
+                </mc:Choice>
+                <mc:Fallback>
+                  <wp:positionV relativeFrom="page">
+                    <wp:posOffset>9972040</wp:posOffset>
+                  </wp:positionV>
+                </mc:Fallback>
+              </mc:AlternateContent>
+              <wp:extent cx="457200" cy="320040"/>
+              <wp:effectExtent l="0" t="0" r="0" b="3810"/>
+              <wp:wrapSquare wrapText="bothSides"/>
+              <wp:docPr id="40" name="Rectángulo 40"/>
+              <wp:cNvGraphicFramePr/>
+              <a:graphic xmlns:a="http://schemas.openxmlformats.org/drawingml/2006/main">
+                <a:graphicData uri="http://schemas.microsoft.com/office/word/2010/wordprocessingShape">
+                  <wps:wsp>
+                    <wps:cNvSpPr/>
+                    <wps:spPr>
+                      <a:xfrm>
+                        <a:off x="0" y="0"/>
+                        <a:ext cx="457200" cy="320040"/>
+                      </a:xfrm>
+                      <a:prstGeom prst="rect">
+                        <a:avLst/>
+                      </a:prstGeom>
+                      <a:solidFill>
+                        <a:schemeClr val="tx1"/>
+                      </a:solidFill>
+                      <a:ln w="38100">
+                        <a:noFill/>
+                      </a:ln>
+                    </wps:spPr>
+                    <wps:style>
+                      <a:lnRef idx="2">
+                        <a:schemeClr val="accent1">
+                          <a:shade val="50000"/>
+                        </a:schemeClr>
+                      </a:lnRef>
+                      <a:fillRef idx="1">
+                        <a:schemeClr val="accent1"/>
+                      </a:fillRef>
+                      <a:effectRef idx="0">
+                        <a:schemeClr val="accent1"/>
+                      </a:effectRef>
+                      <a:fontRef idx="minor">
+                        <a:schemeClr val="lt1"/>
+                      </a:fontRef>
+                    </wps:style>
+                    <wps:txbx>
+                      <w:txbxContent>
+                        <w:p>
+                          <w:pPr>
+                            <w:jc w:val="right"/>
+                            <w:rPr>
+                              <w:color w:val="FFFFFF" w:themeColor="background1"/>
+                              <w:sz w:val="28"/>
+                              <w:szCs w:val="28"/>
+                            </w:rPr>
+                          </w:pPr>
+                          <w:r>
+                            <w:rPr>
+                              <w:color w:val="FFFFFF" w:themeColor="background1"/>
+                              <w:sz w:val="28"/>
+                              <w:szCs w:val="28"/>
+                            </w:rPr>
+                            <w:fldChar w:fldCharType="begin"/>
+                          </w:r>
+                          <w:r>
+                            <w:rPr>
+                              <w:color w:val="FFFFFF" w:themeColor="background1"/>
+                              <w:sz w:val="28"/>
+                              <w:szCs w:val="28"/>
+                            </w:rPr>
+                            <w:instrText>PAGE   \* MERGEFORMAT</w:instrText>
+                          </w:r>
+                          <w:r>
+                            <w:rPr>
+                              <w:color w:val="FFFFFF" w:themeColor="background1"/>
+                              <w:sz w:val="28"/>
+                              <w:szCs w:val="28"/>
+                            </w:rPr>
+                            <w:fldChar w:fldCharType="separate"/>
+                          </w:r>
+                          <w:r>
+                            <w:rPr>
+                              <w:noProof/>
+                              <w:color w:val="FFFFFF" w:themeColor="background1"/>
+                              <w:sz w:val="28"/>
+                              <w:szCs w:val="28"/>
+                            </w:rPr>
+                            <w:t>1</w:t>
+                          </w:r>
+                          <w:r>
+                            <w:rPr>
+                              <w:color w:val="FFFFFF" w:themeColor="background1"/>
+                              <w:sz w:val="28"/>
+                              <w:szCs w:val="28"/>
+                            </w:rPr>
+                            <w:fldChar w:fldCharType="end"/>
+                          </w:r>
+                        </w:p>
+                      </w:txbxContent>
+                    </wps:txbx>
+                    <wps:bodyPr rot="0" spcFirstLastPara="0" vertOverflow="overflow" horzOverflow="overflow" vert="horz" wrap="square" lIns="91440" tIns="45720" rIns="91440" bIns="45720" numCol="1" spcCol="0" rtlCol="0" fromWordArt="0" anchor="b" anchorCtr="0" forceAA="0" compatLnSpc="1">
+                      <a:prstTxWarp prst="textNoShape">
+                        <a:avLst/>
+                      </a:prstTxWarp>
+                      <a:noAutofit/>
+                    </wps:bodyPr>
+                  </wps:wsp>
+                </a:graphicData>
+              </a:graphic>
+              <wp14:sizeRelH relativeFrom="margin">
+                <wp14:pctWidth>0</wp14:pctWidth>
+              </wp14:sizeRelH>
+              <wp14:sizeRelV relativeFrom="margin">
+                <wp14:pctHeight>0</wp14:pctHeight>
+              </wp14:sizeRelV>
+            </wp:anchor>
+          </w:drawing>
+        </mc:Choice>
+        <mc:Fallback>
+          <w:pict>
+            <v:rect id="Rectángulo 40" o:spid="_x0000_s1031" style="position:absolute;margin-left:0;margin-top:0;width:36pt;height:25.2pt;z-index:251659264;visibility:visible;mso-wrap-style:square;mso-width-percent:0;mso-height-percent:0;mso-top-percent:200;mso-wrap-distance-left:0;mso-wrap-distance-top:0;mso-wrap-distance-right:0;mso-wrap-distance-bottom:0;mso-position-horizontal:left;mso-position-horizontal-relative:right-margin-area;mso-position-vertical-relative:bottom-margin-area;mso-width-percent:0;mso-height-percent:0;mso-top-percent:200;mso-width-relative:margin;mso-height-relative:margin;v-text-anchor:bottom" o:gfxdata="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" fillcolor="black [3213]" stroked="f" strokeweight="3pt">
+              <v:textbox>
+                <w:txbxContent>
+                  <w:p>
+                    <w:pPr>
+                      <w:jc w:val="right"/>
+                      <w:rPr>
+                        <w:color w:val="FFFFFF" w:themeColor="background1"/>
+                        <w:sz w:val="28"/>
+                        <w:szCs w:val="28"/>
+                      </w:rPr>
+                    </w:pPr>
+                    <w:r>
+                      <w:rPr>
+                        <w:color w:val="FFFFFF" w:themeColor="background1"/>
+                        <w:sz w:val="28"/>
+                        <w:szCs w:val="28"/>
+                      </w:rPr>
+                      <w:fldChar w:fldCharType="begin"/>
+                    </w:r>
+                    <w:r>
+                      <w:rPr>
+                        <w:color w:val="FFFFFF" w:themeColor="background1"/>
+                        <w:sz w:val="28"/>
+                        <w:szCs w:val="28"/>
+                      </w:rPr>
+                      <w:instrText>PAGE   \* MERGEFORMAT</w:instrText>
+                    </w:r>
+                    <w:r>
+                      <w:rPr>
+                        <w:color w:val="FFFFFF" w:themeColor="background1"/>
+                        <w:sz w:val="28"/>
+                        <w:szCs w:val="28"/>
+                      </w:rPr>
+                      <w:fldChar w:fldCharType="separate"/>
+                    </w:r>
+                    <w:r>
+                      <w:rPr>
+                        <w:noProof/>
+                        <w:color w:val="FFFFFF" w:themeColor="background1"/>
+                        <w:sz w:val="28"/>
+                        <w:szCs w:val="28"/>
+                      </w:rPr>
+                      <w:t>1</w:t>
+                    </w:r>
+                    <w:r>
+                      <w:rPr>
+                        <w:color w:val="FFFFFF" w:themeColor="background1"/>
+                        <w:sz w:val="28"/>
+                        <w:szCs w:val="28"/>
+                      </w:rPr>
+                      <w:fldChar w:fldCharType="end"/>
+                    </w:r>
+                  </w:p>
+                </w:txbxContent>
+              </v:textbox>
+              <w10:wrap type="square" anchorx="margin" anchory="margin"/>
+            </v:rect>
+          </w:pict>
+        </mc:Fallback>
+      </mc:AlternateContent>
+    </w:r>
+  </w:p>
+</w:ftr>
+</file>
+
+<file path=word/footnotes.xml><?xml version="1.0" encoding="utf-8"?>
+<w:footnotes xmlns:wpc="http://schemas.microsoft.com/office/word/2010/wordprocessingCanvas" xmlns:mc="http://schemas.openxmlformats.org/markup-compatibility/2006" xmlns:o="urn:schemas-microsoft-com:office:office" xmlns:r="http://schemas.openxmlformats.org/officeDocument/2006/relationships" xmlns:m="http://schemas.openxmlformats.org/officeDocument/2006/math" xmlns:v="urn:schemas-microsoft-com:vml" xmlns:wp14="http://schemas.microsoft.com/office/word/2010/wordprocessingDrawing" xmlns:wp="http://schemas.openxmlformats.org/drawingml/2006/wordprocessingDrawing" xmlns:w10="urn:schemas-microsoft-com:office:word" xmlns:w="http://schemas.openxmlformats.org/wordprocessingml/2006/main" xmlns:w14="http://schemas.microsoft.com/office/word/2010/wordml" xmlns:w15="http://schemas.microsoft.com/office/word/2012/wordml" xmlns:wpg="http://schemas.microsoft.com/office/word/2010/wordprocessingGroup" xmlns:wpi="http://schemas.microsoft.com/office/word/2010/wordprocessingInk" xmlns:wne="http://schemas.microsoft.com/office/word/2006/wordml" xmlns:wps="http://schemas.microsoft.com/office/word/2010/wordprocessingShape" mc:Ignorable="w14 w15 wp14">
+  <w:footnote w:type="separator" w:id="-1">
+    <w:p>
+      <w:pPr>
+        <w:spacing w:after="0" w:line="240" w:lineRule="auto"/>
+      </w:pPr>
+      <w:r>
+        <w:separator/>
+      </w:r>
+    </w:p>
+  </w:footnote>
+  <w:footnote w:type="continuationSeparator" w:id="0">
+    <w:p>
+      <w:pPr>
+        <w:spacing w:after="0" w:line="240" w:lineRule="auto"/>
+      </w:pPr>
+      <w:r>
+        <w:continuationSeparator/>
+      </w:r>
+    </w:p>
+  </w:footnote>
+</w:footnotes>
 </file>
 
 <file path=word/numbering.xml><?xml version="1.0" encoding="utf-8"?>
@@ -1671,6 +3192,75 @@
       </w:tcPr>
     </w:tblStylePr>
   </w:style>
+  <w:style w:type="paragraph" w:styleId="Encabezado">
+    <w:name w:val="header"/>
+    <w:basedOn w:val="Normal"/>
+    <w:link w:val="EncabezadoCar"/>
+    <w:uiPriority w:val="99"/>
+    <w:unhideWhenUsed/>
+    <w:rsid w:val="00D77DD6"/>
+    <w:pPr>
+      <w:tabs>
+        <w:tab w:val="center" w:pos="4252"/>
+        <w:tab w:val="right" w:pos="8504"/>
+      </w:tabs>
+      <w:spacing w:after="0" w:line="240" w:lineRule="auto"/>
+    </w:pPr>
+  </w:style>
+  <w:style w:type="character" w:customStyle="1" w:styleId="EncabezadoCar">
+    <w:name w:val="Encabezado Car"/>
+    <w:basedOn w:val="Fuentedeprrafopredeter"/>
+    <w:link w:val="Encabezado"/>
+    <w:uiPriority w:val="99"/>
+    <w:rsid w:val="00D77DD6"/>
+  </w:style>
+  <w:style w:type="paragraph" w:styleId="Piedepgina">
+    <w:name w:val="footer"/>
+    <w:basedOn w:val="Normal"/>
+    <w:link w:val="PiedepginaCar"/>
+    <w:uiPriority w:val="99"/>
+    <w:unhideWhenUsed/>
+    <w:rsid w:val="00D77DD6"/>
+    <w:pPr>
+      <w:tabs>
+        <w:tab w:val="center" w:pos="4252"/>
+        <w:tab w:val="right" w:pos="8504"/>
+      </w:tabs>
+      <w:spacing w:after="0" w:line="240" w:lineRule="auto"/>
+    </w:pPr>
+  </w:style>
+  <w:style w:type="character" w:customStyle="1" w:styleId="PiedepginaCar">
+    <w:name w:val="Pie de página Car"/>
+    <w:basedOn w:val="Fuentedeprrafopredeter"/>
+    <w:link w:val="Piedepgina"/>
+    <w:uiPriority w:val="99"/>
+    <w:rsid w:val="00D77DD6"/>
+  </w:style>
+  <w:style w:type="paragraph" w:styleId="Sinespaciado">
+    <w:name w:val="No Spacing"/>
+    <w:link w:val="SinespaciadoCar"/>
+    <w:uiPriority w:val="1"/>
+    <w:qFormat/>
+    <w:rsid w:val="00D77DD6"/>
+    <w:pPr>
+      <w:spacing w:after="0" w:line="240" w:lineRule="auto"/>
+    </w:pPr>
+    <w:rPr>
+      <w:rFonts w:eastAsiaTheme="minorEastAsia"/>
+      <w:lang w:eastAsia="es-ES"/>
+    </w:rPr>
+  </w:style>
+  <w:style w:type="character" w:customStyle="1" w:styleId="SinespaciadoCar">
+    <w:name w:val="Sin espaciado Car"/>
+    <w:basedOn w:val="Fuentedeprrafopredeter"/>
+    <w:link w:val="Sinespaciado"/>
+    <w:uiPriority w:val="1"/>
+    <w:rsid w:val="00D77DD6"/>
+    <w:rPr>
+      <w:rFonts w:eastAsiaTheme="minorEastAsia"/>
+      <w:lang w:eastAsia="es-ES"/>
+    </w:rPr>
+  </w:style>
 </w:styles>
 </file>
 

</xml_diff>